<commit_message>
Log up to date, started on Magazijn page
Almost done, need to add sort buttons.
</commit_message>
<xml_diff>
--- a/Logboek.docx
+++ b/Logboek.docx
@@ -569,6 +569,119 @@
       <w:r>
         <w:t>Zelfde kleurcombinatie gebruiken voor login pagina</w:t>
       </w:r>
+    </w:p>
+    <w:p>
+      <w:pPr>
+        <w:pStyle w:val="Lijstalinea"/>
+        <w:numPr>
+          <w:ilvl w:val="0"/>
+          <w:numId w:val="1"/>
+        </w:numPr>
+      </w:pPr>
+      <w:r>
+        <w:t xml:space="preserve">Index en login zijn gedeeld op </w:t>
+      </w:r>
+      <w:r>
+        <w:t>GitHub</w:t>
+      </w:r>
+    </w:p>
+    <w:p>
+      <w:pPr>
+        <w:pStyle w:val="Lijstalinea"/>
+        <w:numPr>
+          <w:ilvl w:val="0"/>
+          <w:numId w:val="1"/>
+        </w:numPr>
+      </w:pPr>
+      <w:r>
+        <w:t>Begonnen aan magazijn pagina</w:t>
+      </w:r>
+    </w:p>
+    <w:p>
+      <w:pPr>
+        <w:pStyle w:val="Lijstalinea"/>
+        <w:numPr>
+          <w:ilvl w:val="0"/>
+          <w:numId w:val="1"/>
+        </w:numPr>
+      </w:pPr>
+      <w:r>
+        <w:t>Product categorieën zijn toegevoegd, met voorbeeld categorieën</w:t>
+      </w:r>
+    </w:p>
+    <w:p>
+      <w:pPr>
+        <w:pStyle w:val="Lijstalinea"/>
+        <w:numPr>
+          <w:ilvl w:val="0"/>
+          <w:numId w:val="1"/>
+        </w:numPr>
+      </w:pPr>
+      <w:r>
+        <w:t>Styling toegevoegd</w:t>
+      </w:r>
+    </w:p>
+    <w:p>
+      <w:pPr>
+        <w:pStyle w:val="Lijstalinea"/>
+        <w:numPr>
+          <w:ilvl w:val="0"/>
+          <w:numId w:val="1"/>
+        </w:numPr>
+      </w:pPr>
+      <w:r>
+        <w:t>Lijsten verder uitwerken</w:t>
+      </w:r>
+    </w:p>
+    <w:p>
+      <w:pPr>
+        <w:pStyle w:val="Lijstalinea"/>
+        <w:numPr>
+          <w:ilvl w:val="0"/>
+          <w:numId w:val="1"/>
+        </w:numPr>
+      </w:pPr>
+      <w:r>
+        <w:t>Alle lijsten zijn zichtbaar, en hebben hun styling gekregen</w:t>
+      </w:r>
+    </w:p>
+    <w:p>
+      <w:pPr>
+        <w:pStyle w:val="Lijstalinea"/>
+        <w:numPr>
+          <w:ilvl w:val="0"/>
+          <w:numId w:val="1"/>
+        </w:numPr>
+        <w:rPr>
+          <w:b/>
+          <w:bCs/>
+          <w:u w:val="single"/>
+        </w:rPr>
+      </w:pPr>
+      <w:r>
+        <w:rPr>
+          <w:b/>
+          <w:bCs/>
+          <w:u w:val="single"/>
+        </w:rPr>
+        <w:t>(Note voor morgen)</w:t>
+      </w:r>
+      <w:r>
+        <w:rPr>
+          <w:b/>
+          <w:bCs/>
+          <w:u w:val="single"/>
+        </w:rPr>
+        <w:t xml:space="preserve"> </w:t>
+      </w:r>
+      <w:r>
+        <w:t>Beginnen aan sorteerbuttons.</w:t>
+      </w:r>
+    </w:p>
+    <w:p>
+      <w:pPr>
+        <w:pStyle w:val="Lijstalinea"/>
+      </w:pPr>
     </w:p>
     <w:p/>
     <w:sectPr>

</xml_diff>